<commit_message>
Updated doc with component's signals description
</commit_message>
<xml_diff>
--- a/doc/Relazione.docx
+++ b/doc/Relazione.docx
@@ -57,6 +57,9 @@
         <w:rPr>
           <w:rFonts w:asciiTheme="minorHAnsi" w:eastAsiaTheme="minorEastAsia" w:hAnsiTheme="minorHAnsi" w:cstheme="minorBidi"/>
           <w:b w:val="0"/>
+          <w:bCs w:val="0"/>
+          <w:caps w:val="0"/>
+          <w:spacing w:val="0"/>
           <w:sz w:val="21"/>
           <w:szCs w:val="21"/>
         </w:rPr>
@@ -68,8 +71,6 @@
       </w:sdtPr>
       <w:sdtEndPr>
         <w:rPr>
-          <w:caps w:val="0"/>
-          <w:spacing w:val="0"/>
           <w:sz w:val="22"/>
           <w:szCs w:val="22"/>
         </w:rPr>
@@ -681,7 +682,855 @@
       <w:bookmarkEnd w:id="0"/>
     </w:p>
     <w:p/>
-    <w:p/>
+    <w:tbl>
+      <w:tblPr>
+        <w:tblStyle w:val="Tabellagriglia4-colore3"/>
+        <w:tblW w:w="4995" w:type="pct"/>
+        <w:tblLook w:val="04A0" w:firstRow="1" w:lastRow="0" w:firstColumn="1" w:lastColumn="0" w:noHBand="0" w:noVBand="1"/>
+      </w:tblPr>
+      <w:tblGrid>
+        <w:gridCol w:w="1699"/>
+        <w:gridCol w:w="1981"/>
+        <w:gridCol w:w="5938"/>
+      </w:tblGrid>
+      <w:tr>
+        <w:trPr>
+          <w:cnfStyle w:val="100000000000" w:firstRow="1" w:lastRow="0" w:firstColumn="0" w:lastColumn="0" w:oddVBand="0" w:evenVBand="0" w:oddHBand="0" w:evenHBand="0" w:firstRowFirstColumn="0" w:firstRowLastColumn="0" w:lastRowFirstColumn="0" w:lastRowLastColumn="0"/>
+        </w:trPr>
+        <w:tc>
+          <w:tcPr>
+            <w:cnfStyle w:val="001000000000" w:firstRow="0" w:lastRow="0" w:firstColumn="1" w:lastColumn="0" w:oddVBand="0" w:evenVBand="0" w:oddHBand="0" w:evenHBand="0" w:firstRowFirstColumn="0" w:firstRowLastColumn="0" w:lastRowFirstColumn="0" w:lastRowLastColumn="0"/>
+            <w:tcW w:w="883" w:type="pct"/>
+            <w:tcBorders>
+              <w:right w:val="single" w:sz="4" w:space="0" w:color="auto"/>
+            </w:tcBorders>
+          </w:tcPr>
+          <w:p>
+            <w:pPr>
+              <w:jc w:val="center"/>
+              <w:rPr>
+                <w:b w:val="0"/>
+                <w:bCs w:val="0"/>
+                <w:sz w:val="28"/>
+                <w:szCs w:val="28"/>
+              </w:rPr>
+            </w:pPr>
+            <w:r>
+              <w:rPr>
+                <w:b w:val="0"/>
+                <w:bCs w:val="0"/>
+                <w:sz w:val="28"/>
+                <w:szCs w:val="28"/>
+              </w:rPr>
+              <w:t>Componente</w:t>
+            </w:r>
+          </w:p>
+        </w:tc>
+        <w:tc>
+          <w:tcPr>
+            <w:tcW w:w="1030" w:type="pct"/>
+            <w:tcBorders>
+              <w:left w:val="single" w:sz="4" w:space="0" w:color="auto"/>
+              <w:right w:val="single" w:sz="4" w:space="0" w:color="auto"/>
+            </w:tcBorders>
+          </w:tcPr>
+          <w:p>
+            <w:pPr>
+              <w:jc w:val="center"/>
+              <w:cnfStyle w:val="100000000000" w:firstRow="1" w:lastRow="0" w:firstColumn="0" w:lastColumn="0" w:oddVBand="0" w:evenVBand="0" w:oddHBand="0" w:evenHBand="0" w:firstRowFirstColumn="0" w:firstRowLastColumn="0" w:lastRowFirstColumn="0" w:lastRowLastColumn="0"/>
+              <w:rPr>
+                <w:b w:val="0"/>
+                <w:bCs w:val="0"/>
+                <w:sz w:val="28"/>
+                <w:szCs w:val="28"/>
+              </w:rPr>
+            </w:pPr>
+            <w:r>
+              <w:rPr>
+                <w:b w:val="0"/>
+                <w:bCs w:val="0"/>
+                <w:sz w:val="28"/>
+                <w:szCs w:val="28"/>
+              </w:rPr>
+              <w:t>Testbench</w:t>
+            </w:r>
+          </w:p>
+        </w:tc>
+        <w:tc>
+          <w:tcPr>
+            <w:tcW w:w="3086" w:type="pct"/>
+            <w:tcBorders>
+              <w:left w:val="single" w:sz="4" w:space="0" w:color="auto"/>
+            </w:tcBorders>
+          </w:tcPr>
+          <w:p>
+            <w:pPr>
+              <w:jc w:val="center"/>
+              <w:cnfStyle w:val="100000000000" w:firstRow="1" w:lastRow="0" w:firstColumn="0" w:lastColumn="0" w:oddVBand="0" w:evenVBand="0" w:oddHBand="0" w:evenHBand="0" w:firstRowFirstColumn="0" w:firstRowLastColumn="0" w:lastRowFirstColumn="0" w:lastRowLastColumn="0"/>
+              <w:rPr>
+                <w:b w:val="0"/>
+                <w:bCs w:val="0"/>
+                <w:sz w:val="28"/>
+                <w:szCs w:val="28"/>
+              </w:rPr>
+            </w:pPr>
+            <w:r>
+              <w:rPr>
+                <w:b w:val="0"/>
+                <w:bCs w:val="0"/>
+                <w:sz w:val="28"/>
+                <w:szCs w:val="28"/>
+              </w:rPr>
+              <w:t>Significato</w:t>
+            </w:r>
+          </w:p>
+        </w:tc>
+      </w:tr>
+      <w:tr>
+        <w:trPr>
+          <w:cnfStyle w:val="000000100000" w:firstRow="0" w:lastRow="0" w:firstColumn="0" w:lastColumn="0" w:oddVBand="0" w:evenVBand="0" w:oddHBand="1" w:evenHBand="0" w:firstRowFirstColumn="0" w:firstRowLastColumn="0" w:lastRowFirstColumn="0" w:lastRowLastColumn="0"/>
+        </w:trPr>
+        <w:tc>
+          <w:tcPr>
+            <w:cnfStyle w:val="001000000000" w:firstRow="0" w:lastRow="0" w:firstColumn="1" w:lastColumn="0" w:oddVBand="0" w:evenVBand="0" w:oddHBand="0" w:evenHBand="0" w:firstRowFirstColumn="0" w:firstRowLastColumn="0" w:lastRowFirstColumn="0" w:lastRowLastColumn="0"/>
+            <w:tcW w:w="883" w:type="pct"/>
+          </w:tcPr>
+          <w:p>
+            <w:pPr>
+              <w:jc w:val="center"/>
+              <w:rPr>
+                <w:b w:val="0"/>
+                <w:bCs w:val="0"/>
+                <w:i/>
+                <w:iCs/>
+                <w:sz w:val="28"/>
+                <w:szCs w:val="28"/>
+              </w:rPr>
+            </w:pPr>
+            <w:r>
+              <w:rPr>
+                <w:b w:val="0"/>
+                <w:bCs w:val="0"/>
+                <w:i/>
+                <w:iCs/>
+                <w:sz w:val="28"/>
+                <w:szCs w:val="28"/>
+              </w:rPr>
+              <w:t>i_clk</w:t>
+            </w:r>
+          </w:p>
+        </w:tc>
+        <w:tc>
+          <w:tcPr>
+            <w:tcW w:w="1030" w:type="pct"/>
+          </w:tcPr>
+          <w:p>
+            <w:pPr>
+              <w:jc w:val="center"/>
+              <w:cnfStyle w:val="000000100000" w:firstRow="0" w:lastRow="0" w:firstColumn="0" w:lastColumn="0" w:oddVBand="0" w:evenVBand="0" w:oddHBand="1" w:evenHBand="0" w:firstRowFirstColumn="0" w:firstRowLastColumn="0" w:lastRowFirstColumn="0" w:lastRowLastColumn="0"/>
+              <w:rPr>
+                <w:i/>
+                <w:iCs/>
+                <w:sz w:val="28"/>
+                <w:szCs w:val="28"/>
+              </w:rPr>
+            </w:pPr>
+            <w:r>
+              <w:rPr>
+                <w:i/>
+                <w:iCs/>
+                <w:sz w:val="28"/>
+                <w:szCs w:val="28"/>
+              </w:rPr>
+              <w:t>tb_clk</w:t>
+            </w:r>
+          </w:p>
+        </w:tc>
+        <w:tc>
+          <w:tcPr>
+            <w:tcW w:w="3086" w:type="pct"/>
+          </w:tcPr>
+          <w:p>
+            <w:pPr>
+              <w:jc w:val="center"/>
+              <w:cnfStyle w:val="000000100000" w:firstRow="0" w:lastRow="0" w:firstColumn="0" w:lastColumn="0" w:oddVBand="0" w:evenVBand="0" w:oddHBand="1" w:evenHBand="0" w:firstRowFirstColumn="0" w:firstRowLastColumn="0" w:lastRowFirstColumn="0" w:lastRowLastColumn="0"/>
+              <w:rPr>
+                <w:sz w:val="28"/>
+                <w:szCs w:val="28"/>
+              </w:rPr>
+            </w:pPr>
+            <w:r>
+              <w:rPr>
+                <w:sz w:val="28"/>
+                <w:szCs w:val="28"/>
+              </w:rPr>
+              <w:t>Clock generato dal testbench</w:t>
+            </w:r>
+          </w:p>
+        </w:tc>
+      </w:tr>
+      <w:tr>
+        <w:tc>
+          <w:tcPr>
+            <w:cnfStyle w:val="001000000000" w:firstRow="0" w:lastRow="0" w:firstColumn="1" w:lastColumn="0" w:oddVBand="0" w:evenVBand="0" w:oddHBand="0" w:evenHBand="0" w:firstRowFirstColumn="0" w:firstRowLastColumn="0" w:lastRowFirstColumn="0" w:lastRowLastColumn="0"/>
+            <w:tcW w:w="883" w:type="pct"/>
+          </w:tcPr>
+          <w:p>
+            <w:pPr>
+              <w:jc w:val="center"/>
+              <w:rPr>
+                <w:b w:val="0"/>
+                <w:bCs w:val="0"/>
+                <w:i/>
+                <w:iCs/>
+                <w:sz w:val="28"/>
+                <w:szCs w:val="28"/>
+              </w:rPr>
+            </w:pPr>
+            <w:r>
+              <w:rPr>
+                <w:b w:val="0"/>
+                <w:bCs w:val="0"/>
+                <w:i/>
+                <w:iCs/>
+                <w:sz w:val="28"/>
+                <w:szCs w:val="28"/>
+              </w:rPr>
+              <w:t>i_rst</w:t>
+            </w:r>
+          </w:p>
+        </w:tc>
+        <w:tc>
+          <w:tcPr>
+            <w:tcW w:w="1030" w:type="pct"/>
+          </w:tcPr>
+          <w:p>
+            <w:pPr>
+              <w:jc w:val="center"/>
+              <w:cnfStyle w:val="000000000000" w:firstRow="0" w:lastRow="0" w:firstColumn="0" w:lastColumn="0" w:oddVBand="0" w:evenVBand="0" w:oddHBand="0" w:evenHBand="0" w:firstRowFirstColumn="0" w:firstRowLastColumn="0" w:lastRowFirstColumn="0" w:lastRowLastColumn="0"/>
+              <w:rPr>
+                <w:i/>
+                <w:iCs/>
+                <w:sz w:val="28"/>
+                <w:szCs w:val="28"/>
+              </w:rPr>
+            </w:pPr>
+            <w:r>
+              <w:rPr>
+                <w:i/>
+                <w:iCs/>
+                <w:sz w:val="28"/>
+                <w:szCs w:val="28"/>
+              </w:rPr>
+              <w:t>tb_rst</w:t>
+            </w:r>
+          </w:p>
+        </w:tc>
+        <w:tc>
+          <w:tcPr>
+            <w:tcW w:w="3086" w:type="pct"/>
+          </w:tcPr>
+          <w:p>
+            <w:pPr>
+              <w:jc w:val="center"/>
+              <w:cnfStyle w:val="000000000000" w:firstRow="0" w:lastRow="0" w:firstColumn="0" w:lastColumn="0" w:oddVBand="0" w:evenVBand="0" w:oddHBand="0" w:evenHBand="0" w:firstRowFirstColumn="0" w:firstRowLastColumn="0" w:lastRowFirstColumn="0" w:lastRowLastColumn="0"/>
+              <w:rPr>
+                <w:sz w:val="28"/>
+                <w:szCs w:val="28"/>
+              </w:rPr>
+            </w:pPr>
+            <w:r>
+              <w:rPr>
+                <w:sz w:val="28"/>
+                <w:szCs w:val="28"/>
+              </w:rPr>
+              <w:t>Inizializza la macchina, pronta per ricevere START</w:t>
+            </w:r>
+          </w:p>
+        </w:tc>
+      </w:tr>
+      <w:tr>
+        <w:trPr>
+          <w:cnfStyle w:val="000000100000" w:firstRow="0" w:lastRow="0" w:firstColumn="0" w:lastColumn="0" w:oddVBand="0" w:evenVBand="0" w:oddHBand="1" w:evenHBand="0" w:firstRowFirstColumn="0" w:firstRowLastColumn="0" w:lastRowFirstColumn="0" w:lastRowLastColumn="0"/>
+        </w:trPr>
+        <w:tc>
+          <w:tcPr>
+            <w:cnfStyle w:val="001000000000" w:firstRow="0" w:lastRow="0" w:firstColumn="1" w:lastColumn="0" w:oddVBand="0" w:evenVBand="0" w:oddHBand="0" w:evenHBand="0" w:firstRowFirstColumn="0" w:firstRowLastColumn="0" w:lastRowFirstColumn="0" w:lastRowLastColumn="0"/>
+            <w:tcW w:w="883" w:type="pct"/>
+          </w:tcPr>
+          <w:p>
+            <w:pPr>
+              <w:jc w:val="center"/>
+              <w:rPr>
+                <w:b w:val="0"/>
+                <w:bCs w:val="0"/>
+                <w:i/>
+                <w:iCs/>
+                <w:sz w:val="28"/>
+                <w:szCs w:val="28"/>
+              </w:rPr>
+            </w:pPr>
+            <w:r>
+              <w:rPr>
+                <w:b w:val="0"/>
+                <w:bCs w:val="0"/>
+                <w:i/>
+                <w:iCs/>
+                <w:sz w:val="28"/>
+                <w:szCs w:val="28"/>
+              </w:rPr>
+              <w:t>i_start</w:t>
+            </w:r>
+          </w:p>
+        </w:tc>
+        <w:tc>
+          <w:tcPr>
+            <w:tcW w:w="1030" w:type="pct"/>
+          </w:tcPr>
+          <w:p>
+            <w:pPr>
+              <w:jc w:val="center"/>
+              <w:cnfStyle w:val="000000100000" w:firstRow="0" w:lastRow="0" w:firstColumn="0" w:lastColumn="0" w:oddVBand="0" w:evenVBand="0" w:oddHBand="1" w:evenHBand="0" w:firstRowFirstColumn="0" w:firstRowLastColumn="0" w:lastRowFirstColumn="0" w:lastRowLastColumn="0"/>
+              <w:rPr>
+                <w:i/>
+                <w:iCs/>
+                <w:sz w:val="28"/>
+                <w:szCs w:val="28"/>
+              </w:rPr>
+            </w:pPr>
+            <w:r>
+              <w:rPr>
+                <w:i/>
+                <w:iCs/>
+                <w:sz w:val="28"/>
+                <w:szCs w:val="28"/>
+              </w:rPr>
+              <w:t>tb_start</w:t>
+            </w:r>
+          </w:p>
+        </w:tc>
+        <w:tc>
+          <w:tcPr>
+            <w:tcW w:w="3086" w:type="pct"/>
+          </w:tcPr>
+          <w:p>
+            <w:pPr>
+              <w:jc w:val="center"/>
+              <w:cnfStyle w:val="000000100000" w:firstRow="0" w:lastRow="0" w:firstColumn="0" w:lastColumn="0" w:oddVBand="0" w:evenVBand="0" w:oddHBand="1" w:evenHBand="0" w:firstRowFirstColumn="0" w:firstRowLastColumn="0" w:lastRowFirstColumn="0" w:lastRowLastColumn="0"/>
+              <w:rPr>
+                <w:sz w:val="28"/>
+                <w:szCs w:val="28"/>
+              </w:rPr>
+            </w:pPr>
+            <w:r>
+              <w:rPr>
+                <w:sz w:val="28"/>
+                <w:szCs w:val="28"/>
+              </w:rPr>
+              <w:t>Segnale di START</w:t>
+            </w:r>
+          </w:p>
+        </w:tc>
+      </w:tr>
+      <w:tr>
+        <w:tc>
+          <w:tcPr>
+            <w:cnfStyle w:val="001000000000" w:firstRow="0" w:lastRow="0" w:firstColumn="1" w:lastColumn="0" w:oddVBand="0" w:evenVBand="0" w:oddHBand="0" w:evenHBand="0" w:firstRowFirstColumn="0" w:firstRowLastColumn="0" w:lastRowFirstColumn="0" w:lastRowLastColumn="0"/>
+            <w:tcW w:w="883" w:type="pct"/>
+          </w:tcPr>
+          <w:p>
+            <w:pPr>
+              <w:jc w:val="center"/>
+              <w:rPr>
+                <w:b w:val="0"/>
+                <w:bCs w:val="0"/>
+                <w:i/>
+                <w:iCs/>
+                <w:sz w:val="28"/>
+                <w:szCs w:val="28"/>
+              </w:rPr>
+            </w:pPr>
+            <w:r>
+              <w:rPr>
+                <w:b w:val="0"/>
+                <w:bCs w:val="0"/>
+                <w:i/>
+                <w:iCs/>
+                <w:sz w:val="28"/>
+                <w:szCs w:val="28"/>
+              </w:rPr>
+              <w:t>i_data</w:t>
+            </w:r>
+          </w:p>
+        </w:tc>
+        <w:tc>
+          <w:tcPr>
+            <w:tcW w:w="1030" w:type="pct"/>
+          </w:tcPr>
+          <w:p>
+            <w:pPr>
+              <w:jc w:val="center"/>
+              <w:cnfStyle w:val="000000000000" w:firstRow="0" w:lastRow="0" w:firstColumn="0" w:lastColumn="0" w:oddVBand="0" w:evenVBand="0" w:oddHBand="0" w:evenHBand="0" w:firstRowFirstColumn="0" w:firstRowLastColumn="0" w:lastRowFirstColumn="0" w:lastRowLastColumn="0"/>
+              <w:rPr>
+                <w:i/>
+                <w:iCs/>
+                <w:sz w:val="28"/>
+                <w:szCs w:val="28"/>
+              </w:rPr>
+            </w:pPr>
+            <w:r>
+              <w:rPr>
+                <w:i/>
+                <w:iCs/>
+                <w:sz w:val="28"/>
+                <w:szCs w:val="28"/>
+              </w:rPr>
+              <w:t>mem_o_data</w:t>
+            </w:r>
+          </w:p>
+        </w:tc>
+        <w:tc>
+          <w:tcPr>
+            <w:tcW w:w="3086" w:type="pct"/>
+          </w:tcPr>
+          <w:p>
+            <w:pPr>
+              <w:jc w:val="center"/>
+              <w:cnfStyle w:val="000000000000" w:firstRow="0" w:lastRow="0" w:firstColumn="0" w:lastColumn="0" w:oddVBand="0" w:evenVBand="0" w:oddHBand="0" w:evenHBand="0" w:firstRowFirstColumn="0" w:firstRowLastColumn="0" w:lastRowFirstColumn="0" w:lastRowLastColumn="0"/>
+              <w:rPr>
+                <w:sz w:val="28"/>
+                <w:szCs w:val="28"/>
+              </w:rPr>
+            </w:pPr>
+            <w:r>
+              <w:rPr>
+                <w:sz w:val="28"/>
+                <w:szCs w:val="28"/>
+              </w:rPr>
+              <w:t>Vettore che arriva dalla memoria in seguito a una richiesta di lettura</w:t>
+            </w:r>
+          </w:p>
+        </w:tc>
+      </w:tr>
+      <w:tr>
+        <w:trPr>
+          <w:cnfStyle w:val="000000100000" w:firstRow="0" w:lastRow="0" w:firstColumn="0" w:lastColumn="0" w:oddVBand="0" w:evenVBand="0" w:oddHBand="1" w:evenHBand="0" w:firstRowFirstColumn="0" w:firstRowLastColumn="0" w:lastRowFirstColumn="0" w:lastRowLastColumn="0"/>
+        </w:trPr>
+        <w:tc>
+          <w:tcPr>
+            <w:cnfStyle w:val="001000000000" w:firstRow="0" w:lastRow="0" w:firstColumn="1" w:lastColumn="0" w:oddVBand="0" w:evenVBand="0" w:oddHBand="0" w:evenHBand="0" w:firstRowFirstColumn="0" w:firstRowLastColumn="0" w:lastRowFirstColumn="0" w:lastRowLastColumn="0"/>
+            <w:tcW w:w="883" w:type="pct"/>
+          </w:tcPr>
+          <w:p>
+            <w:pPr>
+              <w:jc w:val="center"/>
+              <w:rPr>
+                <w:b w:val="0"/>
+                <w:bCs w:val="0"/>
+                <w:i/>
+                <w:iCs/>
+                <w:sz w:val="28"/>
+                <w:szCs w:val="28"/>
+              </w:rPr>
+            </w:pPr>
+            <w:r>
+              <w:rPr>
+                <w:b w:val="0"/>
+                <w:bCs w:val="0"/>
+                <w:i/>
+                <w:iCs/>
+                <w:sz w:val="28"/>
+                <w:szCs w:val="28"/>
+              </w:rPr>
+              <w:t>o_address</w:t>
+            </w:r>
+          </w:p>
+        </w:tc>
+        <w:tc>
+          <w:tcPr>
+            <w:tcW w:w="1030" w:type="pct"/>
+          </w:tcPr>
+          <w:p>
+            <w:pPr>
+              <w:jc w:val="center"/>
+              <w:cnfStyle w:val="000000100000" w:firstRow="0" w:lastRow="0" w:firstColumn="0" w:lastColumn="0" w:oddVBand="0" w:evenVBand="0" w:oddHBand="1" w:evenHBand="0" w:firstRowFirstColumn="0" w:firstRowLastColumn="0" w:lastRowFirstColumn="0" w:lastRowLastColumn="0"/>
+              <w:rPr>
+                <w:i/>
+                <w:iCs/>
+                <w:sz w:val="28"/>
+                <w:szCs w:val="28"/>
+              </w:rPr>
+            </w:pPr>
+            <w:r>
+              <w:rPr>
+                <w:i/>
+                <w:iCs/>
+                <w:sz w:val="28"/>
+                <w:szCs w:val="28"/>
+              </w:rPr>
+              <w:t>mem_address</w:t>
+            </w:r>
+          </w:p>
+        </w:tc>
+        <w:tc>
+          <w:tcPr>
+            <w:tcW w:w="3086" w:type="pct"/>
+          </w:tcPr>
+          <w:p>
+            <w:pPr>
+              <w:jc w:val="center"/>
+              <w:cnfStyle w:val="000000100000" w:firstRow="0" w:lastRow="0" w:firstColumn="0" w:lastColumn="0" w:oddVBand="0" w:evenVBand="0" w:oddHBand="1" w:evenHBand="0" w:firstRowFirstColumn="0" w:firstRowLastColumn="0" w:lastRowFirstColumn="0" w:lastRowLastColumn="0"/>
+              <w:rPr>
+                <w:sz w:val="28"/>
+                <w:szCs w:val="28"/>
+              </w:rPr>
+            </w:pPr>
+            <w:r>
+              <w:rPr>
+                <w:sz w:val="28"/>
+                <w:szCs w:val="28"/>
+              </w:rPr>
+              <w:t>Vettore di uscita contenente l’indirizzo alla memoria</w:t>
+            </w:r>
+          </w:p>
+        </w:tc>
+      </w:tr>
+      <w:tr>
+        <w:tc>
+          <w:tcPr>
+            <w:cnfStyle w:val="001000000000" w:firstRow="0" w:lastRow="0" w:firstColumn="1" w:lastColumn="0" w:oddVBand="0" w:evenVBand="0" w:oddHBand="0" w:evenHBand="0" w:firstRowFirstColumn="0" w:firstRowLastColumn="0" w:lastRowFirstColumn="0" w:lastRowLastColumn="0"/>
+            <w:tcW w:w="883" w:type="pct"/>
+          </w:tcPr>
+          <w:p>
+            <w:pPr>
+              <w:jc w:val="center"/>
+              <w:rPr>
+                <w:b w:val="0"/>
+                <w:bCs w:val="0"/>
+                <w:i/>
+                <w:iCs/>
+                <w:sz w:val="28"/>
+                <w:szCs w:val="28"/>
+              </w:rPr>
+            </w:pPr>
+            <w:r>
+              <w:rPr>
+                <w:b w:val="0"/>
+                <w:bCs w:val="0"/>
+                <w:i/>
+                <w:iCs/>
+                <w:sz w:val="28"/>
+                <w:szCs w:val="28"/>
+              </w:rPr>
+              <w:t>o_done</w:t>
+            </w:r>
+          </w:p>
+        </w:tc>
+        <w:tc>
+          <w:tcPr>
+            <w:tcW w:w="1030" w:type="pct"/>
+          </w:tcPr>
+          <w:p>
+            <w:pPr>
+              <w:jc w:val="center"/>
+              <w:cnfStyle w:val="000000000000" w:firstRow="0" w:lastRow="0" w:firstColumn="0" w:lastColumn="0" w:oddVBand="0" w:evenVBand="0" w:oddHBand="0" w:evenHBand="0" w:firstRowFirstColumn="0" w:firstRowLastColumn="0" w:lastRowFirstColumn="0" w:lastRowLastColumn="0"/>
+              <w:rPr>
+                <w:i/>
+                <w:iCs/>
+                <w:sz w:val="28"/>
+                <w:szCs w:val="28"/>
+              </w:rPr>
+            </w:pPr>
+            <w:r>
+              <w:rPr>
+                <w:i/>
+                <w:iCs/>
+                <w:sz w:val="28"/>
+                <w:szCs w:val="28"/>
+              </w:rPr>
+              <w:t>tb_done</w:t>
+            </w:r>
+          </w:p>
+        </w:tc>
+        <w:tc>
+          <w:tcPr>
+            <w:tcW w:w="3086" w:type="pct"/>
+          </w:tcPr>
+          <w:p>
+            <w:pPr>
+              <w:jc w:val="center"/>
+              <w:cnfStyle w:val="000000000000" w:firstRow="0" w:lastRow="0" w:firstColumn="0" w:lastColumn="0" w:oddVBand="0" w:evenVBand="0" w:oddHBand="0" w:evenHBand="0" w:firstRowFirstColumn="0" w:firstRowLastColumn="0" w:lastRowFirstColumn="0" w:lastRowLastColumn="0"/>
+              <w:rPr>
+                <w:sz w:val="28"/>
+                <w:szCs w:val="28"/>
+              </w:rPr>
+            </w:pPr>
+            <w:r>
+              <w:rPr>
+                <w:sz w:val="28"/>
+                <w:szCs w:val="28"/>
+              </w:rPr>
+              <w:t>Fine elaborazione e fine scrittura in memoria</w:t>
+            </w:r>
+          </w:p>
+        </w:tc>
+      </w:tr>
+      <w:tr>
+        <w:trPr>
+          <w:cnfStyle w:val="000000100000" w:firstRow="0" w:lastRow="0" w:firstColumn="0" w:lastColumn="0" w:oddVBand="0" w:evenVBand="0" w:oddHBand="1" w:evenHBand="0" w:firstRowFirstColumn="0" w:firstRowLastColumn="0" w:lastRowFirstColumn="0" w:lastRowLastColumn="0"/>
+        </w:trPr>
+        <w:tc>
+          <w:tcPr>
+            <w:cnfStyle w:val="001000000000" w:firstRow="0" w:lastRow="0" w:firstColumn="1" w:lastColumn="0" w:oddVBand="0" w:evenVBand="0" w:oddHBand="0" w:evenHBand="0" w:firstRowFirstColumn="0" w:firstRowLastColumn="0" w:lastRowFirstColumn="0" w:lastRowLastColumn="0"/>
+            <w:tcW w:w="883" w:type="pct"/>
+          </w:tcPr>
+          <w:p>
+            <w:pPr>
+              <w:jc w:val="center"/>
+              <w:rPr>
+                <w:b w:val="0"/>
+                <w:bCs w:val="0"/>
+                <w:i/>
+                <w:iCs/>
+                <w:sz w:val="28"/>
+                <w:szCs w:val="28"/>
+              </w:rPr>
+            </w:pPr>
+            <w:r>
+              <w:rPr>
+                <w:b w:val="0"/>
+                <w:bCs w:val="0"/>
+                <w:i/>
+                <w:iCs/>
+                <w:sz w:val="28"/>
+                <w:szCs w:val="28"/>
+              </w:rPr>
+              <w:t>o_en</w:t>
+            </w:r>
+          </w:p>
+        </w:tc>
+        <w:tc>
+          <w:tcPr>
+            <w:tcW w:w="1030" w:type="pct"/>
+          </w:tcPr>
+          <w:p>
+            <w:pPr>
+              <w:jc w:val="center"/>
+              <w:cnfStyle w:val="000000100000" w:firstRow="0" w:lastRow="0" w:firstColumn="0" w:lastColumn="0" w:oddVBand="0" w:evenVBand="0" w:oddHBand="1" w:evenHBand="0" w:firstRowFirstColumn="0" w:firstRowLastColumn="0" w:lastRowFirstColumn="0" w:lastRowLastColumn="0"/>
+              <w:rPr>
+                <w:i/>
+                <w:iCs/>
+                <w:sz w:val="28"/>
+                <w:szCs w:val="28"/>
+              </w:rPr>
+            </w:pPr>
+            <w:r>
+              <w:rPr>
+                <w:i/>
+                <w:iCs/>
+                <w:sz w:val="28"/>
+                <w:szCs w:val="28"/>
+              </w:rPr>
+              <w:t>enable_wire</w:t>
+            </w:r>
+          </w:p>
+        </w:tc>
+        <w:tc>
+          <w:tcPr>
+            <w:tcW w:w="3086" w:type="pct"/>
+          </w:tcPr>
+          <w:p>
+            <w:pPr>
+              <w:jc w:val="center"/>
+              <w:cnfStyle w:val="000000100000" w:firstRow="0" w:lastRow="0" w:firstColumn="0" w:lastColumn="0" w:oddVBand="0" w:evenVBand="0" w:oddHBand="1" w:evenHBand="0" w:firstRowFirstColumn="0" w:firstRowLastColumn="0" w:lastRowFirstColumn="0" w:lastRowLastColumn="0"/>
+              <w:rPr>
+                <w:sz w:val="28"/>
+                <w:szCs w:val="28"/>
+              </w:rPr>
+            </w:pPr>
+            <w:r>
+              <w:rPr>
+                <w:sz w:val="28"/>
+                <w:szCs w:val="28"/>
+              </w:rPr>
+              <w:t>Segnale da mandare per poter comunicare (R/W)</w:t>
+            </w:r>
+          </w:p>
+        </w:tc>
+      </w:tr>
+      <w:tr>
+        <w:tc>
+          <w:tcPr>
+            <w:cnfStyle w:val="001000000000" w:firstRow="0" w:lastRow="0" w:firstColumn="1" w:lastColumn="0" w:oddVBand="0" w:evenVBand="0" w:oddHBand="0" w:evenHBand="0" w:firstRowFirstColumn="0" w:firstRowLastColumn="0" w:lastRowFirstColumn="0" w:lastRowLastColumn="0"/>
+            <w:tcW w:w="883" w:type="pct"/>
+          </w:tcPr>
+          <w:p>
+            <w:pPr>
+              <w:jc w:val="center"/>
+              <w:rPr>
+                <w:b w:val="0"/>
+                <w:bCs w:val="0"/>
+                <w:i/>
+                <w:iCs/>
+                <w:sz w:val="28"/>
+                <w:szCs w:val="28"/>
+              </w:rPr>
+            </w:pPr>
+            <w:r>
+              <w:rPr>
+                <w:b w:val="0"/>
+                <w:bCs w:val="0"/>
+                <w:i/>
+                <w:iCs/>
+                <w:sz w:val="28"/>
+                <w:szCs w:val="28"/>
+              </w:rPr>
+              <w:t>o_we</w:t>
+            </w:r>
+          </w:p>
+        </w:tc>
+        <w:tc>
+          <w:tcPr>
+            <w:tcW w:w="1030" w:type="pct"/>
+          </w:tcPr>
+          <w:p>
+            <w:pPr>
+              <w:jc w:val="center"/>
+              <w:cnfStyle w:val="000000000000" w:firstRow="0" w:lastRow="0" w:firstColumn="0" w:lastColumn="0" w:oddVBand="0" w:evenVBand="0" w:oddHBand="0" w:evenHBand="0" w:firstRowFirstColumn="0" w:firstRowLastColumn="0" w:lastRowFirstColumn="0" w:lastRowLastColumn="0"/>
+              <w:rPr>
+                <w:i/>
+                <w:iCs/>
+                <w:sz w:val="28"/>
+                <w:szCs w:val="28"/>
+              </w:rPr>
+            </w:pPr>
+            <w:r>
+              <w:rPr>
+                <w:i/>
+                <w:iCs/>
+                <w:sz w:val="28"/>
+                <w:szCs w:val="28"/>
+              </w:rPr>
+              <w:t>mem_we</w:t>
+            </w:r>
+          </w:p>
+        </w:tc>
+        <w:tc>
+          <w:tcPr>
+            <w:tcW w:w="3086" w:type="pct"/>
+          </w:tcPr>
+          <w:p>
+            <w:pPr>
+              <w:jc w:val="center"/>
+              <w:cnfStyle w:val="000000000000" w:firstRow="0" w:lastRow="0" w:firstColumn="0" w:lastColumn="0" w:oddVBand="0" w:evenVBand="0" w:oddHBand="0" w:evenHBand="0" w:firstRowFirstColumn="0" w:firstRowLastColumn="0" w:lastRowFirstColumn="0" w:lastRowLastColumn="0"/>
+              <w:rPr>
+                <w:sz w:val="28"/>
+                <w:szCs w:val="28"/>
+              </w:rPr>
+            </w:pPr>
+            <w:r>
+              <w:rPr>
+                <w:sz w:val="28"/>
+                <w:szCs w:val="28"/>
+              </w:rPr>
+              <w:t>Deve essere 1 per scrivere in memoria, 0 per leggere da memoria</w:t>
+            </w:r>
+          </w:p>
+        </w:tc>
+      </w:tr>
+      <w:tr>
+        <w:trPr>
+          <w:cnfStyle w:val="000000100000" w:firstRow="0" w:lastRow="0" w:firstColumn="0" w:lastColumn="0" w:oddVBand="0" w:evenVBand="0" w:oddHBand="1" w:evenHBand="0" w:firstRowFirstColumn="0" w:firstRowLastColumn="0" w:lastRowFirstColumn="0" w:lastRowLastColumn="0"/>
+        </w:trPr>
+        <w:tc>
+          <w:tcPr>
+            <w:cnfStyle w:val="001000000000" w:firstRow="0" w:lastRow="0" w:firstColumn="1" w:lastColumn="0" w:oddVBand="0" w:evenVBand="0" w:oddHBand="0" w:evenHBand="0" w:firstRowFirstColumn="0" w:firstRowLastColumn="0" w:lastRowFirstColumn="0" w:lastRowLastColumn="0"/>
+            <w:tcW w:w="883" w:type="pct"/>
+          </w:tcPr>
+          <w:p>
+            <w:pPr>
+              <w:jc w:val="center"/>
+              <w:rPr>
+                <w:b w:val="0"/>
+                <w:bCs w:val="0"/>
+                <w:i/>
+                <w:iCs/>
+                <w:sz w:val="28"/>
+                <w:szCs w:val="28"/>
+              </w:rPr>
+            </w:pPr>
+            <w:r>
+              <w:rPr>
+                <w:b w:val="0"/>
+                <w:bCs w:val="0"/>
+                <w:i/>
+                <w:iCs/>
+                <w:sz w:val="28"/>
+                <w:szCs w:val="28"/>
+              </w:rPr>
+              <w:t>o_data</w:t>
+            </w:r>
+          </w:p>
+        </w:tc>
+        <w:tc>
+          <w:tcPr>
+            <w:tcW w:w="1030" w:type="pct"/>
+          </w:tcPr>
+          <w:p>
+            <w:pPr>
+              <w:jc w:val="center"/>
+              <w:cnfStyle w:val="000000100000" w:firstRow="0" w:lastRow="0" w:firstColumn="0" w:lastColumn="0" w:oddVBand="0" w:evenVBand="0" w:oddHBand="1" w:evenHBand="0" w:firstRowFirstColumn="0" w:firstRowLastColumn="0" w:lastRowFirstColumn="0" w:lastRowLastColumn="0"/>
+              <w:rPr>
+                <w:i/>
+                <w:iCs/>
+                <w:sz w:val="28"/>
+                <w:szCs w:val="28"/>
+              </w:rPr>
+            </w:pPr>
+            <w:r>
+              <w:rPr>
+                <w:i/>
+                <w:iCs/>
+                <w:sz w:val="28"/>
+                <w:szCs w:val="28"/>
+              </w:rPr>
+              <w:t>mem_i_data</w:t>
+            </w:r>
+          </w:p>
+        </w:tc>
+        <w:tc>
+          <w:tcPr>
+            <w:tcW w:w="3086" w:type="pct"/>
+          </w:tcPr>
+          <w:p>
+            <w:pPr>
+              <w:jc w:val="center"/>
+              <w:cnfStyle w:val="000000100000" w:firstRow="0" w:lastRow="0" w:firstColumn="0" w:lastColumn="0" w:oddVBand="0" w:evenVBand="0" w:oddHBand="1" w:evenHBand="0" w:firstRowFirstColumn="0" w:firstRowLastColumn="0" w:lastRowFirstColumn="0" w:lastRowLastColumn="0"/>
+              <w:rPr>
+                <w:sz w:val="28"/>
+                <w:szCs w:val="28"/>
+              </w:rPr>
+            </w:pPr>
+            <w:r>
+              <w:rPr>
+                <w:sz w:val="28"/>
+                <w:szCs w:val="28"/>
+              </w:rPr>
+              <w:t>Vettore in uscita verso la memoria</w:t>
+            </w:r>
+          </w:p>
+        </w:tc>
+      </w:tr>
+    </w:tbl>
+    <w:p>
+      <w:pPr>
+        <w:jc w:val="center"/>
+        <w:rPr>
+          <w:sz w:val="28"/>
+          <w:szCs w:val="28"/>
+        </w:rPr>
+      </w:pPr>
+    </w:p>
     <w:p/>
     <w:p/>
     <w:p/>
@@ -3353,6 +4202,700 @@
       <w:color w:val="auto"/>
     </w:rPr>
   </w:style>
+  <w:style w:type="table" w:styleId="Elencomedio2-Colore1">
+    <w:name w:val="Medium List 2 Accent 1"/>
+    <w:basedOn w:val="Tabellanormale"/>
+    <w:uiPriority w:val="66"/>
+    <w:rsid w:val="00125325"/>
+    <w:pPr>
+      <w:spacing w:after="0" w:line="240" w:lineRule="auto"/>
+      <w:jc w:val="left"/>
+    </w:pPr>
+    <w:rPr>
+      <w:rFonts w:asciiTheme="majorHAnsi" w:eastAsiaTheme="majorEastAsia" w:hAnsiTheme="majorHAnsi" w:cstheme="majorBidi"/>
+      <w:color w:val="000000" w:themeColor="text1"/>
+      <w:lang w:eastAsia="it-IT"/>
+    </w:rPr>
+    <w:tblPr>
+      <w:tblStyleRowBandSize w:val="1"/>
+      <w:tblStyleColBandSize w:val="1"/>
+      <w:tblBorders>
+        <w:top w:val="single" w:sz="8" w:space="0" w:color="4472C4" w:themeColor="accent1"/>
+        <w:left w:val="single" w:sz="8" w:space="0" w:color="4472C4" w:themeColor="accent1"/>
+        <w:bottom w:val="single" w:sz="8" w:space="0" w:color="4472C4" w:themeColor="accent1"/>
+        <w:right w:val="single" w:sz="8" w:space="0" w:color="4472C4" w:themeColor="accent1"/>
+      </w:tblBorders>
+    </w:tblPr>
+    <w:tblStylePr w:type="firstRow">
+      <w:rPr>
+        <w:sz w:val="24"/>
+        <w:szCs w:val="24"/>
+      </w:rPr>
+      <w:tblPr/>
+      <w:tcPr>
+        <w:tcBorders>
+          <w:top w:val="nil"/>
+          <w:left w:val="nil"/>
+          <w:bottom w:val="single" w:sz="24" w:space="0" w:color="4472C4" w:themeColor="accent1"/>
+          <w:right w:val="nil"/>
+          <w:insideH w:val="nil"/>
+          <w:insideV w:val="nil"/>
+        </w:tcBorders>
+        <w:shd w:val="clear" w:color="auto" w:fill="FFFFFF" w:themeFill="background1"/>
+      </w:tcPr>
+    </w:tblStylePr>
+    <w:tblStylePr w:type="lastRow">
+      <w:tblPr/>
+      <w:tcPr>
+        <w:tcBorders>
+          <w:top w:val="single" w:sz="8" w:space="0" w:color="4472C4" w:themeColor="accent1"/>
+          <w:left w:val="nil"/>
+          <w:bottom w:val="nil"/>
+          <w:right w:val="nil"/>
+          <w:insideH w:val="nil"/>
+          <w:insideV w:val="nil"/>
+        </w:tcBorders>
+        <w:shd w:val="clear" w:color="auto" w:fill="FFFFFF" w:themeFill="background1"/>
+      </w:tcPr>
+    </w:tblStylePr>
+    <w:tblStylePr w:type="firstCol">
+      <w:tblPr/>
+      <w:tcPr>
+        <w:tcBorders>
+          <w:top w:val="nil"/>
+          <w:left w:val="nil"/>
+          <w:bottom w:val="nil"/>
+          <w:right w:val="single" w:sz="8" w:space="0" w:color="4472C4" w:themeColor="accent1"/>
+          <w:insideH w:val="nil"/>
+          <w:insideV w:val="nil"/>
+        </w:tcBorders>
+        <w:shd w:val="clear" w:color="auto" w:fill="FFFFFF" w:themeFill="background1"/>
+      </w:tcPr>
+    </w:tblStylePr>
+    <w:tblStylePr w:type="lastCol">
+      <w:tblPr/>
+      <w:tcPr>
+        <w:tcBorders>
+          <w:top w:val="nil"/>
+          <w:left w:val="single" w:sz="8" w:space="0" w:color="4472C4" w:themeColor="accent1"/>
+          <w:bottom w:val="nil"/>
+          <w:right w:val="nil"/>
+          <w:insideH w:val="nil"/>
+          <w:insideV w:val="nil"/>
+        </w:tcBorders>
+        <w:shd w:val="clear" w:color="auto" w:fill="FFFFFF" w:themeFill="background1"/>
+      </w:tcPr>
+    </w:tblStylePr>
+    <w:tblStylePr w:type="band1Vert">
+      <w:tblPr/>
+      <w:tcPr>
+        <w:tcBorders>
+          <w:left w:val="nil"/>
+          <w:right w:val="nil"/>
+          <w:insideH w:val="nil"/>
+          <w:insideV w:val="nil"/>
+        </w:tcBorders>
+        <w:shd w:val="clear" w:color="auto" w:fill="D0DBF0" w:themeFill="accent1" w:themeFillTint="3F"/>
+      </w:tcPr>
+    </w:tblStylePr>
+    <w:tblStylePr w:type="band1Horz">
+      <w:tblPr/>
+      <w:tcPr>
+        <w:tcBorders>
+          <w:top w:val="nil"/>
+          <w:bottom w:val="nil"/>
+          <w:insideH w:val="nil"/>
+          <w:insideV w:val="nil"/>
+        </w:tcBorders>
+        <w:shd w:val="clear" w:color="auto" w:fill="D0DBF0" w:themeFill="accent1" w:themeFillTint="3F"/>
+      </w:tcPr>
+    </w:tblStylePr>
+    <w:tblStylePr w:type="nwCell">
+      <w:tblPr/>
+      <w:tcPr>
+        <w:shd w:val="clear" w:color="auto" w:fill="FFFFFF" w:themeFill="background1"/>
+      </w:tcPr>
+    </w:tblStylePr>
+    <w:tblStylePr w:type="swCell">
+      <w:tblPr/>
+      <w:tcPr>
+        <w:tcBorders>
+          <w:top w:val="nil"/>
+        </w:tcBorders>
+      </w:tcPr>
+    </w:tblStylePr>
+  </w:style>
+  <w:style w:type="table" w:styleId="Grigliatabella">
+    <w:name w:val="Table Grid"/>
+    <w:basedOn w:val="Tabellanormale"/>
+    <w:uiPriority w:val="39"/>
+    <w:rsid w:val="00125325"/>
+    <w:pPr>
+      <w:spacing w:after="0" w:line="240" w:lineRule="auto"/>
+    </w:pPr>
+    <w:tblPr>
+      <w:tblBorders>
+        <w:top w:val="single" w:sz="4" w:space="0" w:color="auto"/>
+        <w:left w:val="single" w:sz="4" w:space="0" w:color="auto"/>
+        <w:bottom w:val="single" w:sz="4" w:space="0" w:color="auto"/>
+        <w:right w:val="single" w:sz="4" w:space="0" w:color="auto"/>
+        <w:insideH w:val="single" w:sz="4" w:space="0" w:color="auto"/>
+        <w:insideV w:val="single" w:sz="4" w:space="0" w:color="auto"/>
+      </w:tblBorders>
+    </w:tblPr>
+  </w:style>
+  <w:style w:type="table" w:styleId="Tabellagriglia3-colore6">
+    <w:name w:val="Grid Table 3 Accent 6"/>
+    <w:basedOn w:val="Tabellanormale"/>
+    <w:uiPriority w:val="48"/>
+    <w:rsid w:val="00125325"/>
+    <w:pPr>
+      <w:spacing w:after="0" w:line="240" w:lineRule="auto"/>
+    </w:pPr>
+    <w:tblPr>
+      <w:tblStyleRowBandSize w:val="1"/>
+      <w:tblStyleColBandSize w:val="1"/>
+      <w:tblBorders>
+        <w:top w:val="single" w:sz="4" w:space="0" w:color="A8D08D" w:themeColor="accent6" w:themeTint="99"/>
+        <w:left w:val="single" w:sz="4" w:space="0" w:color="A8D08D" w:themeColor="accent6" w:themeTint="99"/>
+        <w:bottom w:val="single" w:sz="4" w:space="0" w:color="A8D08D" w:themeColor="accent6" w:themeTint="99"/>
+        <w:right w:val="single" w:sz="4" w:space="0" w:color="A8D08D" w:themeColor="accent6" w:themeTint="99"/>
+        <w:insideH w:val="single" w:sz="4" w:space="0" w:color="A8D08D" w:themeColor="accent6" w:themeTint="99"/>
+        <w:insideV w:val="single" w:sz="4" w:space="0" w:color="A8D08D" w:themeColor="accent6" w:themeTint="99"/>
+      </w:tblBorders>
+    </w:tblPr>
+    <w:tblStylePr w:type="firstRow">
+      <w:rPr>
+        <w:b/>
+        <w:bCs/>
+      </w:rPr>
+      <w:tblPr/>
+      <w:tcPr>
+        <w:tcBorders>
+          <w:top w:val="nil"/>
+          <w:left w:val="nil"/>
+          <w:right w:val="nil"/>
+          <w:insideH w:val="nil"/>
+          <w:insideV w:val="nil"/>
+        </w:tcBorders>
+        <w:shd w:val="clear" w:color="auto" w:fill="FFFFFF" w:themeFill="background1"/>
+      </w:tcPr>
+    </w:tblStylePr>
+    <w:tblStylePr w:type="lastRow">
+      <w:rPr>
+        <w:b/>
+        <w:bCs/>
+      </w:rPr>
+      <w:tblPr/>
+      <w:tcPr>
+        <w:tcBorders>
+          <w:left w:val="nil"/>
+          <w:bottom w:val="nil"/>
+          <w:right w:val="nil"/>
+          <w:insideH w:val="nil"/>
+          <w:insideV w:val="nil"/>
+        </w:tcBorders>
+        <w:shd w:val="clear" w:color="auto" w:fill="FFFFFF" w:themeFill="background1"/>
+      </w:tcPr>
+    </w:tblStylePr>
+    <w:tblStylePr w:type="firstCol">
+      <w:pPr>
+        <w:jc w:val="right"/>
+      </w:pPr>
+      <w:rPr>
+        <w:i/>
+        <w:iCs/>
+      </w:rPr>
+      <w:tblPr/>
+      <w:tcPr>
+        <w:tcBorders>
+          <w:top w:val="nil"/>
+          <w:left w:val="nil"/>
+          <w:bottom w:val="nil"/>
+          <w:insideH w:val="nil"/>
+          <w:insideV w:val="nil"/>
+        </w:tcBorders>
+        <w:shd w:val="clear" w:color="auto" w:fill="FFFFFF" w:themeFill="background1"/>
+      </w:tcPr>
+    </w:tblStylePr>
+    <w:tblStylePr w:type="lastCol">
+      <w:rPr>
+        <w:i/>
+        <w:iCs/>
+      </w:rPr>
+      <w:tblPr/>
+      <w:tcPr>
+        <w:tcBorders>
+          <w:top w:val="nil"/>
+          <w:bottom w:val="nil"/>
+          <w:right w:val="nil"/>
+          <w:insideH w:val="nil"/>
+          <w:insideV w:val="nil"/>
+        </w:tcBorders>
+        <w:shd w:val="clear" w:color="auto" w:fill="FFFFFF" w:themeFill="background1"/>
+      </w:tcPr>
+    </w:tblStylePr>
+    <w:tblStylePr w:type="band1Vert">
+      <w:tblPr/>
+      <w:tcPr>
+        <w:shd w:val="clear" w:color="auto" w:fill="E2EFD9" w:themeFill="accent6" w:themeFillTint="33"/>
+      </w:tcPr>
+    </w:tblStylePr>
+    <w:tblStylePr w:type="band1Horz">
+      <w:tblPr/>
+      <w:tcPr>
+        <w:shd w:val="clear" w:color="auto" w:fill="E2EFD9" w:themeFill="accent6" w:themeFillTint="33"/>
+      </w:tcPr>
+    </w:tblStylePr>
+    <w:tblStylePr w:type="neCell">
+      <w:tblPr/>
+      <w:tcPr>
+        <w:tcBorders>
+          <w:bottom w:val="single" w:sz="4" w:space="0" w:color="A8D08D" w:themeColor="accent6" w:themeTint="99"/>
+        </w:tcBorders>
+      </w:tcPr>
+    </w:tblStylePr>
+    <w:tblStylePr w:type="nwCell">
+      <w:tblPr/>
+      <w:tcPr>
+        <w:tcBorders>
+          <w:bottom w:val="single" w:sz="4" w:space="0" w:color="A8D08D" w:themeColor="accent6" w:themeTint="99"/>
+        </w:tcBorders>
+      </w:tcPr>
+    </w:tblStylePr>
+    <w:tblStylePr w:type="seCell">
+      <w:tblPr/>
+      <w:tcPr>
+        <w:tcBorders>
+          <w:top w:val="single" w:sz="4" w:space="0" w:color="A8D08D" w:themeColor="accent6" w:themeTint="99"/>
+        </w:tcBorders>
+      </w:tcPr>
+    </w:tblStylePr>
+    <w:tblStylePr w:type="swCell">
+      <w:tblPr/>
+      <w:tcPr>
+        <w:tcBorders>
+          <w:top w:val="single" w:sz="4" w:space="0" w:color="A8D08D" w:themeColor="accent6" w:themeTint="99"/>
+        </w:tcBorders>
+      </w:tcPr>
+    </w:tblStylePr>
+  </w:style>
+  <w:style w:type="table" w:styleId="Grigliatab4">
+    <w:name w:val="Grid Table 4"/>
+    <w:basedOn w:val="Tabellanormale"/>
+    <w:uiPriority w:val="49"/>
+    <w:rsid w:val="00125325"/>
+    <w:pPr>
+      <w:spacing w:after="0" w:line="240" w:lineRule="auto"/>
+    </w:pPr>
+    <w:tblPr>
+      <w:tblStyleRowBandSize w:val="1"/>
+      <w:tblStyleColBandSize w:val="1"/>
+      <w:tblBorders>
+        <w:top w:val="single" w:sz="4" w:space="0" w:color="666666" w:themeColor="text1" w:themeTint="99"/>
+        <w:left w:val="single" w:sz="4" w:space="0" w:color="666666" w:themeColor="text1" w:themeTint="99"/>
+        <w:bottom w:val="single" w:sz="4" w:space="0" w:color="666666" w:themeColor="text1" w:themeTint="99"/>
+        <w:right w:val="single" w:sz="4" w:space="0" w:color="666666" w:themeColor="text1" w:themeTint="99"/>
+        <w:insideH w:val="single" w:sz="4" w:space="0" w:color="666666" w:themeColor="text1" w:themeTint="99"/>
+        <w:insideV w:val="single" w:sz="4" w:space="0" w:color="666666" w:themeColor="text1" w:themeTint="99"/>
+      </w:tblBorders>
+    </w:tblPr>
+    <w:tblStylePr w:type="firstRow">
+      <w:rPr>
+        <w:b/>
+        <w:bCs/>
+        <w:color w:val="FFFFFF" w:themeColor="background1"/>
+      </w:rPr>
+      <w:tblPr/>
+      <w:tcPr>
+        <w:tcBorders>
+          <w:top w:val="single" w:sz="4" w:space="0" w:color="000000" w:themeColor="text1"/>
+          <w:left w:val="single" w:sz="4" w:space="0" w:color="000000" w:themeColor="text1"/>
+          <w:bottom w:val="single" w:sz="4" w:space="0" w:color="000000" w:themeColor="text1"/>
+          <w:right w:val="single" w:sz="4" w:space="0" w:color="000000" w:themeColor="text1"/>
+          <w:insideH w:val="nil"/>
+          <w:insideV w:val="nil"/>
+        </w:tcBorders>
+        <w:shd w:val="clear" w:color="auto" w:fill="000000" w:themeFill="text1"/>
+      </w:tcPr>
+    </w:tblStylePr>
+    <w:tblStylePr w:type="lastRow">
+      <w:rPr>
+        <w:b/>
+        <w:bCs/>
+      </w:rPr>
+      <w:tblPr/>
+      <w:tcPr>
+        <w:tcBorders>
+          <w:top w:val="double" w:sz="4" w:space="0" w:color="000000" w:themeColor="text1"/>
+        </w:tcBorders>
+      </w:tcPr>
+    </w:tblStylePr>
+    <w:tblStylePr w:type="firstCol">
+      <w:rPr>
+        <w:b/>
+        <w:bCs/>
+      </w:rPr>
+    </w:tblStylePr>
+    <w:tblStylePr w:type="lastCol">
+      <w:rPr>
+        <w:b/>
+        <w:bCs/>
+      </w:rPr>
+    </w:tblStylePr>
+    <w:tblStylePr w:type="band1Vert">
+      <w:tblPr/>
+      <w:tcPr>
+        <w:shd w:val="clear" w:color="auto" w:fill="CCCCCC" w:themeFill="text1" w:themeFillTint="33"/>
+      </w:tcPr>
+    </w:tblStylePr>
+    <w:tblStylePr w:type="band1Horz">
+      <w:tblPr/>
+      <w:tcPr>
+        <w:shd w:val="clear" w:color="auto" w:fill="CCCCCC" w:themeFill="text1" w:themeFillTint="33"/>
+      </w:tcPr>
+    </w:tblStylePr>
+  </w:style>
+  <w:style w:type="table" w:styleId="Tabellagriglia4-colore3">
+    <w:name w:val="Grid Table 4 Accent 3"/>
+    <w:basedOn w:val="Tabellanormale"/>
+    <w:uiPriority w:val="49"/>
+    <w:rsid w:val="00125325"/>
+    <w:pPr>
+      <w:spacing w:after="0" w:line="240" w:lineRule="auto"/>
+    </w:pPr>
+    <w:tblPr>
+      <w:tblStyleRowBandSize w:val="1"/>
+      <w:tblStyleColBandSize w:val="1"/>
+      <w:tblBorders>
+        <w:top w:val="single" w:sz="4" w:space="0" w:color="C9C9C9" w:themeColor="accent3" w:themeTint="99"/>
+        <w:left w:val="single" w:sz="4" w:space="0" w:color="C9C9C9" w:themeColor="accent3" w:themeTint="99"/>
+        <w:bottom w:val="single" w:sz="4" w:space="0" w:color="C9C9C9" w:themeColor="accent3" w:themeTint="99"/>
+        <w:right w:val="single" w:sz="4" w:space="0" w:color="C9C9C9" w:themeColor="accent3" w:themeTint="99"/>
+        <w:insideH w:val="single" w:sz="4" w:space="0" w:color="C9C9C9" w:themeColor="accent3" w:themeTint="99"/>
+        <w:insideV w:val="single" w:sz="4" w:space="0" w:color="C9C9C9" w:themeColor="accent3" w:themeTint="99"/>
+      </w:tblBorders>
+    </w:tblPr>
+    <w:tblStylePr w:type="firstRow">
+      <w:rPr>
+        <w:b/>
+        <w:bCs/>
+        <w:color w:val="FFFFFF" w:themeColor="background1"/>
+      </w:rPr>
+      <w:tblPr/>
+      <w:tcPr>
+        <w:tcBorders>
+          <w:top w:val="single" w:sz="4" w:space="0" w:color="A5A5A5" w:themeColor="accent3"/>
+          <w:left w:val="single" w:sz="4" w:space="0" w:color="A5A5A5" w:themeColor="accent3"/>
+          <w:bottom w:val="single" w:sz="4" w:space="0" w:color="A5A5A5" w:themeColor="accent3"/>
+          <w:right w:val="single" w:sz="4" w:space="0" w:color="A5A5A5" w:themeColor="accent3"/>
+          <w:insideH w:val="nil"/>
+          <w:insideV w:val="nil"/>
+        </w:tcBorders>
+        <w:shd w:val="clear" w:color="auto" w:fill="A5A5A5" w:themeFill="accent3"/>
+      </w:tcPr>
+    </w:tblStylePr>
+    <w:tblStylePr w:type="lastRow">
+      <w:rPr>
+        <w:b/>
+        <w:bCs/>
+      </w:rPr>
+      <w:tblPr/>
+      <w:tcPr>
+        <w:tcBorders>
+          <w:top w:val="double" w:sz="4" w:space="0" w:color="A5A5A5" w:themeColor="accent3"/>
+        </w:tcBorders>
+      </w:tcPr>
+    </w:tblStylePr>
+    <w:tblStylePr w:type="firstCol">
+      <w:rPr>
+        <w:b/>
+        <w:bCs/>
+      </w:rPr>
+    </w:tblStylePr>
+    <w:tblStylePr w:type="lastCol">
+      <w:rPr>
+        <w:b/>
+        <w:bCs/>
+      </w:rPr>
+    </w:tblStylePr>
+    <w:tblStylePr w:type="band1Vert">
+      <w:tblPr/>
+      <w:tcPr>
+        <w:shd w:val="clear" w:color="auto" w:fill="EDEDED" w:themeFill="accent3" w:themeFillTint="33"/>
+      </w:tcPr>
+    </w:tblStylePr>
+    <w:tblStylePr w:type="band1Horz">
+      <w:tblPr/>
+      <w:tcPr>
+        <w:shd w:val="clear" w:color="auto" w:fill="EDEDED" w:themeFill="accent3" w:themeFillTint="33"/>
+      </w:tcPr>
+    </w:tblStylePr>
+  </w:style>
+  <w:style w:type="table" w:styleId="Tabellagriglia4-colore4">
+    <w:name w:val="Grid Table 4 Accent 4"/>
+    <w:basedOn w:val="Tabellanormale"/>
+    <w:uiPriority w:val="49"/>
+    <w:rsid w:val="00125325"/>
+    <w:pPr>
+      <w:spacing w:after="0" w:line="240" w:lineRule="auto"/>
+    </w:pPr>
+    <w:tblPr>
+      <w:tblStyleRowBandSize w:val="1"/>
+      <w:tblStyleColBandSize w:val="1"/>
+      <w:tblBorders>
+        <w:top w:val="single" w:sz="4" w:space="0" w:color="FFD966" w:themeColor="accent4" w:themeTint="99"/>
+        <w:left w:val="single" w:sz="4" w:space="0" w:color="FFD966" w:themeColor="accent4" w:themeTint="99"/>
+        <w:bottom w:val="single" w:sz="4" w:space="0" w:color="FFD966" w:themeColor="accent4" w:themeTint="99"/>
+        <w:right w:val="single" w:sz="4" w:space="0" w:color="FFD966" w:themeColor="accent4" w:themeTint="99"/>
+        <w:insideH w:val="single" w:sz="4" w:space="0" w:color="FFD966" w:themeColor="accent4" w:themeTint="99"/>
+        <w:insideV w:val="single" w:sz="4" w:space="0" w:color="FFD966" w:themeColor="accent4" w:themeTint="99"/>
+      </w:tblBorders>
+    </w:tblPr>
+    <w:tblStylePr w:type="firstRow">
+      <w:rPr>
+        <w:b/>
+        <w:bCs/>
+        <w:color w:val="FFFFFF" w:themeColor="background1"/>
+      </w:rPr>
+      <w:tblPr/>
+      <w:tcPr>
+        <w:tcBorders>
+          <w:top w:val="single" w:sz="4" w:space="0" w:color="FFC000" w:themeColor="accent4"/>
+          <w:left w:val="single" w:sz="4" w:space="0" w:color="FFC000" w:themeColor="accent4"/>
+          <w:bottom w:val="single" w:sz="4" w:space="0" w:color="FFC000" w:themeColor="accent4"/>
+          <w:right w:val="single" w:sz="4" w:space="0" w:color="FFC000" w:themeColor="accent4"/>
+          <w:insideH w:val="nil"/>
+          <w:insideV w:val="nil"/>
+        </w:tcBorders>
+        <w:shd w:val="clear" w:color="auto" w:fill="FFC000" w:themeFill="accent4"/>
+      </w:tcPr>
+    </w:tblStylePr>
+    <w:tblStylePr w:type="lastRow">
+      <w:rPr>
+        <w:b/>
+        <w:bCs/>
+      </w:rPr>
+      <w:tblPr/>
+      <w:tcPr>
+        <w:tcBorders>
+          <w:top w:val="double" w:sz="4" w:space="0" w:color="FFC000" w:themeColor="accent4"/>
+        </w:tcBorders>
+      </w:tcPr>
+    </w:tblStylePr>
+    <w:tblStylePr w:type="firstCol">
+      <w:rPr>
+        <w:b/>
+        <w:bCs/>
+      </w:rPr>
+    </w:tblStylePr>
+    <w:tblStylePr w:type="lastCol">
+      <w:rPr>
+        <w:b/>
+        <w:bCs/>
+      </w:rPr>
+    </w:tblStylePr>
+    <w:tblStylePr w:type="band1Vert">
+      <w:tblPr/>
+      <w:tcPr>
+        <w:shd w:val="clear" w:color="auto" w:fill="FFF2CC" w:themeFill="accent4" w:themeFillTint="33"/>
+      </w:tcPr>
+    </w:tblStylePr>
+    <w:tblStylePr w:type="band1Horz">
+      <w:tblPr/>
+      <w:tcPr>
+        <w:shd w:val="clear" w:color="auto" w:fill="FFF2CC" w:themeFill="accent4" w:themeFillTint="33"/>
+      </w:tcPr>
+    </w:tblStylePr>
+  </w:style>
+  <w:style w:type="table" w:styleId="Tabellagriglia5scura-colore6">
+    <w:name w:val="Grid Table 5 Dark Accent 6"/>
+    <w:basedOn w:val="Tabellanormale"/>
+    <w:uiPriority w:val="50"/>
+    <w:rsid w:val="00125325"/>
+    <w:pPr>
+      <w:spacing w:after="0" w:line="240" w:lineRule="auto"/>
+    </w:pPr>
+    <w:tblPr>
+      <w:tblStyleRowBandSize w:val="1"/>
+      <w:tblStyleColBandSize w:val="1"/>
+      <w:tblBorders>
+        <w:top w:val="single" w:sz="4" w:space="0" w:color="FFFFFF" w:themeColor="background1"/>
+        <w:left w:val="single" w:sz="4" w:space="0" w:color="FFFFFF" w:themeColor="background1"/>
+        <w:bottom w:val="single" w:sz="4" w:space="0" w:color="FFFFFF" w:themeColor="background1"/>
+        <w:right w:val="single" w:sz="4" w:space="0" w:color="FFFFFF" w:themeColor="background1"/>
+        <w:insideH w:val="single" w:sz="4" w:space="0" w:color="FFFFFF" w:themeColor="background1"/>
+        <w:insideV w:val="single" w:sz="4" w:space="0" w:color="FFFFFF" w:themeColor="background1"/>
+      </w:tblBorders>
+    </w:tblPr>
+    <w:tcPr>
+      <w:shd w:val="clear" w:color="auto" w:fill="E2EFD9" w:themeFill="accent6" w:themeFillTint="33"/>
+    </w:tcPr>
+    <w:tblStylePr w:type="firstRow">
+      <w:rPr>
+        <w:b/>
+        <w:bCs/>
+        <w:color w:val="FFFFFF" w:themeColor="background1"/>
+      </w:rPr>
+      <w:tblPr/>
+      <w:tcPr>
+        <w:tcBorders>
+          <w:top w:val="single" w:sz="4" w:space="0" w:color="FFFFFF" w:themeColor="background1"/>
+          <w:left w:val="single" w:sz="4" w:space="0" w:color="FFFFFF" w:themeColor="background1"/>
+          <w:right w:val="single" w:sz="4" w:space="0" w:color="FFFFFF" w:themeColor="background1"/>
+          <w:insideH w:val="nil"/>
+          <w:insideV w:val="nil"/>
+        </w:tcBorders>
+        <w:shd w:val="clear" w:color="auto" w:fill="70AD47" w:themeFill="accent6"/>
+      </w:tcPr>
+    </w:tblStylePr>
+    <w:tblStylePr w:type="lastRow">
+      <w:rPr>
+        <w:b/>
+        <w:bCs/>
+        <w:color w:val="FFFFFF" w:themeColor="background1"/>
+      </w:rPr>
+      <w:tblPr/>
+      <w:tcPr>
+        <w:tcBorders>
+          <w:left w:val="single" w:sz="4" w:space="0" w:color="FFFFFF" w:themeColor="background1"/>
+          <w:bottom w:val="single" w:sz="4" w:space="0" w:color="FFFFFF" w:themeColor="background1"/>
+          <w:right w:val="single" w:sz="4" w:space="0" w:color="FFFFFF" w:themeColor="background1"/>
+          <w:insideH w:val="nil"/>
+          <w:insideV w:val="nil"/>
+        </w:tcBorders>
+        <w:shd w:val="clear" w:color="auto" w:fill="70AD47" w:themeFill="accent6"/>
+      </w:tcPr>
+    </w:tblStylePr>
+    <w:tblStylePr w:type="firstCol">
+      <w:rPr>
+        <w:b/>
+        <w:bCs/>
+        <w:color w:val="FFFFFF" w:themeColor="background1"/>
+      </w:rPr>
+      <w:tblPr/>
+      <w:tcPr>
+        <w:tcBorders>
+          <w:top w:val="single" w:sz="4" w:space="0" w:color="FFFFFF" w:themeColor="background1"/>
+          <w:left w:val="single" w:sz="4" w:space="0" w:color="FFFFFF" w:themeColor="background1"/>
+          <w:bottom w:val="single" w:sz="4" w:space="0" w:color="FFFFFF" w:themeColor="background1"/>
+          <w:insideV w:val="nil"/>
+        </w:tcBorders>
+        <w:shd w:val="clear" w:color="auto" w:fill="70AD47" w:themeFill="accent6"/>
+      </w:tcPr>
+    </w:tblStylePr>
+    <w:tblStylePr w:type="lastCol">
+      <w:rPr>
+        <w:b/>
+        <w:bCs/>
+        <w:color w:val="FFFFFF" w:themeColor="background1"/>
+      </w:rPr>
+      <w:tblPr/>
+      <w:tcPr>
+        <w:tcBorders>
+          <w:top w:val="single" w:sz="4" w:space="0" w:color="FFFFFF" w:themeColor="background1"/>
+          <w:bottom w:val="single" w:sz="4" w:space="0" w:color="FFFFFF" w:themeColor="background1"/>
+          <w:right w:val="single" w:sz="4" w:space="0" w:color="FFFFFF" w:themeColor="background1"/>
+          <w:insideV w:val="nil"/>
+        </w:tcBorders>
+        <w:shd w:val="clear" w:color="auto" w:fill="70AD47" w:themeFill="accent6"/>
+      </w:tcPr>
+    </w:tblStylePr>
+    <w:tblStylePr w:type="band1Vert">
+      <w:tblPr/>
+      <w:tcPr>
+        <w:shd w:val="clear" w:color="auto" w:fill="C5E0B3" w:themeFill="accent6" w:themeFillTint="66"/>
+      </w:tcPr>
+    </w:tblStylePr>
+    <w:tblStylePr w:type="band1Horz">
+      <w:tblPr/>
+      <w:tcPr>
+        <w:shd w:val="clear" w:color="auto" w:fill="C5E0B3" w:themeFill="accent6" w:themeFillTint="66"/>
+      </w:tcPr>
+    </w:tblStylePr>
+  </w:style>
+  <w:style w:type="table" w:styleId="Grigliatabellachiara">
+    <w:name w:val="Grid Table Light"/>
+    <w:basedOn w:val="Tabellanormale"/>
+    <w:uiPriority w:val="40"/>
+    <w:rsid w:val="00125325"/>
+    <w:pPr>
+      <w:spacing w:after="0" w:line="240" w:lineRule="auto"/>
+    </w:pPr>
+    <w:tblPr>
+      <w:tblBorders>
+        <w:top w:val="single" w:sz="4" w:space="0" w:color="BFBFBF" w:themeColor="background1" w:themeShade="BF"/>
+        <w:left w:val="single" w:sz="4" w:space="0" w:color="BFBFBF" w:themeColor="background1" w:themeShade="BF"/>
+        <w:bottom w:val="single" w:sz="4" w:space="0" w:color="BFBFBF" w:themeColor="background1" w:themeShade="BF"/>
+        <w:right w:val="single" w:sz="4" w:space="0" w:color="BFBFBF" w:themeColor="background1" w:themeShade="BF"/>
+        <w:insideH w:val="single" w:sz="4" w:space="0" w:color="BFBFBF" w:themeColor="background1" w:themeShade="BF"/>
+        <w:insideV w:val="single" w:sz="4" w:space="0" w:color="BFBFBF" w:themeColor="background1" w:themeShade="BF"/>
+      </w:tblBorders>
+    </w:tblPr>
+  </w:style>
+  <w:style w:type="table" w:styleId="Tabellasemplice-1">
+    <w:name w:val="Plain Table 1"/>
+    <w:basedOn w:val="Tabellanormale"/>
+    <w:uiPriority w:val="41"/>
+    <w:rsid w:val="00125325"/>
+    <w:pPr>
+      <w:spacing w:after="0" w:line="240" w:lineRule="auto"/>
+    </w:pPr>
+    <w:tblPr>
+      <w:tblStyleRowBandSize w:val="1"/>
+      <w:tblStyleColBandSize w:val="1"/>
+      <w:tblBorders>
+        <w:top w:val="single" w:sz="4" w:space="0" w:color="BFBFBF" w:themeColor="background1" w:themeShade="BF"/>
+        <w:left w:val="single" w:sz="4" w:space="0" w:color="BFBFBF" w:themeColor="background1" w:themeShade="BF"/>
+        <w:bottom w:val="single" w:sz="4" w:space="0" w:color="BFBFBF" w:themeColor="background1" w:themeShade="BF"/>
+        <w:right w:val="single" w:sz="4" w:space="0" w:color="BFBFBF" w:themeColor="background1" w:themeShade="BF"/>
+        <w:insideH w:val="single" w:sz="4" w:space="0" w:color="BFBFBF" w:themeColor="background1" w:themeShade="BF"/>
+        <w:insideV w:val="single" w:sz="4" w:space="0" w:color="BFBFBF" w:themeColor="background1" w:themeShade="BF"/>
+      </w:tblBorders>
+    </w:tblPr>
+    <w:tblStylePr w:type="firstRow">
+      <w:rPr>
+        <w:b/>
+        <w:bCs/>
+      </w:rPr>
+    </w:tblStylePr>
+    <w:tblStylePr w:type="lastRow">
+      <w:rPr>
+        <w:b/>
+        <w:bCs/>
+      </w:rPr>
+      <w:tblPr/>
+      <w:tcPr>
+        <w:tcBorders>
+          <w:top w:val="double" w:sz="4" w:space="0" w:color="BFBFBF" w:themeColor="background1" w:themeShade="BF"/>
+        </w:tcBorders>
+      </w:tcPr>
+    </w:tblStylePr>
+    <w:tblStylePr w:type="firstCol">
+      <w:rPr>
+        <w:b/>
+        <w:bCs/>
+      </w:rPr>
+    </w:tblStylePr>
+    <w:tblStylePr w:type="lastCol">
+      <w:rPr>
+        <w:b/>
+        <w:bCs/>
+      </w:rPr>
+    </w:tblStylePr>
+    <w:tblStylePr w:type="band1Vert">
+      <w:tblPr/>
+      <w:tcPr>
+        <w:shd w:val="clear" w:color="auto" w:fill="F2F2F2" w:themeFill="background1" w:themeFillShade="F2"/>
+      </w:tcPr>
+    </w:tblStylePr>
+    <w:tblStylePr w:type="band1Horz">
+      <w:tblPr/>
+      <w:tcPr>
+        <w:shd w:val="clear" w:color="auto" w:fill="F2F2F2" w:themeFill="background1" w:themeFillShade="F2"/>
+      </w:tcPr>
+    </w:tblStylePr>
+  </w:style>
 </w:styles>
 </file>
 

</xml_diff>